<commit_message>
Se añade al inv. cambios en movil 51
</commit_message>
<xml_diff>
--- a/caratula.docx
+++ b/caratula.docx
@@ -22,7 +22,14 @@
           <w:sz w:val="144"/>
           <w:szCs w:val="144"/>
         </w:rPr>
-        <w:t>52</w:t>
+        <w:t>5</w:t>
+      </w:r>
+      <w:r>
+        <w:rPr>
+          <w:sz w:val="144"/>
+          <w:szCs w:val="144"/>
+        </w:rPr>
+        <w:t>1</w:t>
       </w:r>
     </w:p>
     <w:p>
@@ -270,6 +277,8 @@
         </w:rPr>
         <w:t>LP 1020</w:t>
       </w:r>
+      <w:bookmarkStart w:id="0" w:name="_GoBack"/>
+      <w:bookmarkEnd w:id="0"/>
     </w:p>
     <w:sectPr>
       <w:headerReference w:type="even" r:id="rId7"/>
@@ -331,16 +340,27 @@
     <w:r>
       <w:t xml:space="preserve">Impreso el </w:t>
     </w:r>
-    <w:fldSimple w:instr=" DATE   \* MERGEFORMAT ">
-      <w:r>
-        <w:rPr>
-          <w:noProof/>
-        </w:rPr>
-        <w:t>23/11/2018</w:t>
-      </w:r>
-    </w:fldSimple>
-    <w:bookmarkStart w:id="0" w:name="_GoBack"/>
-    <w:bookmarkEnd w:id="0"/>
+    <w:r>
+      <w:fldChar w:fldCharType="begin"/>
+    </w:r>
+    <w:r>
+      <w:instrText xml:space="preserve"> DATE   \* MERGEFORMAT </w:instrText>
+    </w:r>
+    <w:r>
+      <w:fldChar w:fldCharType="separate"/>
+    </w:r>
+    <w:r>
+      <w:rPr>
+        <w:noProof/>
+      </w:rPr>
+      <w:t>10/04/2019</w:t>
+    </w:r>
+    <w:r>
+      <w:rPr>
+        <w:noProof/>
+      </w:rPr>
+      <w:fldChar w:fldCharType="end"/>
+    </w:r>
   </w:p>
 </w:ftr>
 </file>

</xml_diff>